<commit_message>
Removed some mistakes in lab7 electronics
</commit_message>
<xml_diff>
--- a/4 term/Electronics/lab7/Oleinik/Олейник РК6-46Б.docx
+++ b/4 term/Electronics/lab7/Oleinik/Олейник РК6-46Б.docx
@@ -230,7 +230,15 @@
           <w:sz w:val="28"/>
           <w:lang w:val="en-US"/>
         </w:rPr>
-        <w:t>IRF9540</w:t>
+        <w:t>IRF</w:t>
+      </w:r>
+      <w:r>
+        <w:rPr>
+          <w:rFonts w:ascii="Calibri" w:eastAsia="Calibri" w:hAnsi="Calibri" w:cs="Calibri"/>
+          <w:b/>
+          <w:sz w:val="28"/>
+        </w:rPr>
+        <w:t>9540</w:t>
       </w:r>
     </w:p>
     <w:p>
@@ -796,6 +804,7 @@
       <w:r>
         <w:rPr>
           <w:rFonts w:ascii="Calibri" w:eastAsia="Calibri" w:hAnsi="Calibri" w:cs="Calibri"/>
+          <w:noProof/>
           <w:sz w:val="28"/>
           <w:szCs w:val="28"/>
         </w:rPr>
@@ -896,6 +905,7 @@
       <w:r>
         <w:rPr>
           <w:rFonts w:ascii="Calibri" w:eastAsia="Calibri" w:hAnsi="Calibri" w:cs="Calibri"/>
+          <w:noProof/>
           <w:sz w:val="28"/>
           <w:szCs w:val="28"/>
         </w:rPr>
@@ -1116,7 +1126,6 @@
           <w:b/>
           <w:sz w:val="28"/>
           <w:szCs w:val="28"/>
-          <w:lang w:val="en-US"/>
         </w:rPr>
         <w:t>23.42</w:t>
       </w:r>
@@ -1155,6 +1164,7 @@
         <w:rPr>
           <w:rFonts w:ascii="Calibri" w:eastAsia="Calibri" w:hAnsi="Calibri" w:cs="Calibri"/>
           <w:b/>
+          <w:noProof/>
           <w:sz w:val="28"/>
           <w:szCs w:val="28"/>
           <w:lang w:val="en-US"/>
@@ -1244,7 +1254,7 @@
                   <w:szCs w:val="28"/>
                   <w:lang w:val="en-US"/>
                 </w:rPr>
-                <m:t xml:space="preserve"> </m:t>
+                <m:t xml:space="preserve"> 14.895</m:t>
               </m:r>
               <m:r>
                 <m:rPr>
@@ -1256,43 +1266,7 @@
                   <w:szCs w:val="28"/>
                   <w:lang w:val="en-US"/>
                 </w:rPr>
-                <m:t>14.895</m:t>
-              </m:r>
-              <m:r>
-                <m:rPr>
-                  <m:sty m:val="bi"/>
-                </m:rPr>
-                <w:rPr>
-                  <w:rFonts w:ascii="Cambria Math" w:eastAsia="Calibri" w:hAnsi="Cambria Math" w:cs="Calibri"/>
-                  <w:sz w:val="28"/>
-                  <w:szCs w:val="28"/>
-                  <w:lang w:val="en-US"/>
-                </w:rPr>
-                <m:t>m</m:t>
-              </m:r>
-              <m:r>
-                <m:rPr>
-                  <m:sty m:val="bi"/>
-                </m:rPr>
-                <w:rPr>
-                  <w:rFonts w:ascii="Cambria Math" w:eastAsia="Calibri" w:hAnsi="Cambria Math" w:cs="Calibri"/>
-                  <w:sz w:val="28"/>
-                  <w:szCs w:val="28"/>
-                  <w:lang w:val="en-US"/>
-                </w:rPr>
-                <m:t>-</m:t>
-              </m:r>
-              <m:r>
-                <m:rPr>
-                  <m:sty m:val="bi"/>
-                </m:rPr>
-                <w:rPr>
-                  <w:rFonts w:ascii="Cambria Math" w:eastAsia="Calibri" w:hAnsi="Cambria Math" w:cs="Calibri"/>
-                  <w:sz w:val="28"/>
-                  <w:szCs w:val="28"/>
-                  <w:lang w:val="en-US"/>
-                </w:rPr>
-                <m:t>7.892</m:t>
+                <m:t>m-7.892</m:t>
               </m:r>
               <m:r>
                 <m:rPr>
@@ -1318,43 +1292,7 @@
                   <w:szCs w:val="28"/>
                   <w:lang w:val="en-US"/>
                 </w:rPr>
-                <m:t>1</m:t>
-              </m:r>
-              <m:r>
-                <m:rPr>
-                  <m:sty m:val="bi"/>
-                </m:rPr>
-                <w:rPr>
-                  <w:rFonts w:ascii="Cambria Math" w:eastAsia="Calibri" w:hAnsi="Cambria Math" w:cs="Calibri"/>
-                  <w:sz w:val="28"/>
-                  <w:szCs w:val="28"/>
-                  <w:lang w:val="en-US"/>
-                </w:rPr>
-                <m:t>.5</m:t>
-              </m:r>
-              <m:r>
-                <m:rPr>
-                  <m:sty m:val="bi"/>
-                </m:rPr>
-                <w:rPr>
-                  <w:rFonts w:ascii="Cambria Math" w:eastAsia="Calibri" w:hAnsi="Cambria Math" w:cs="Calibri"/>
-                  <w:sz w:val="28"/>
-                  <w:szCs w:val="28"/>
-                  <w:lang w:val="en-US"/>
-                </w:rPr>
-                <m:t>-</m:t>
-              </m:r>
-              <m:r>
-                <m:rPr>
-                  <m:sty m:val="bi"/>
-                </m:rPr>
-                <w:rPr>
-                  <w:rFonts w:ascii="Cambria Math" w:eastAsia="Calibri" w:hAnsi="Cambria Math" w:cs="Calibri"/>
-                  <w:sz w:val="28"/>
-                  <w:szCs w:val="28"/>
-                  <w:lang w:val="en-US"/>
-                </w:rPr>
-                <m:t>1</m:t>
+                <m:t>1.5-1</m:t>
               </m:r>
             </m:den>
           </m:f>
@@ -1368,19 +1306,7 @@
               <w:szCs w:val="28"/>
               <w:lang w:val="en-US"/>
             </w:rPr>
-            <m:t xml:space="preserve">= </m:t>
-          </m:r>
-          <m:r>
-            <m:rPr>
-              <m:sty m:val="bi"/>
-            </m:rPr>
-            <w:rPr>
-              <w:rFonts w:ascii="Cambria Math" w:eastAsia="Calibri" w:hAnsi="Cambria Math" w:cs="Calibri"/>
-              <w:sz w:val="28"/>
-              <w:szCs w:val="28"/>
-              <w:lang w:val="en-US"/>
-            </w:rPr>
-            <m:t>14.006</m:t>
+            <m:t>= 14.006</m:t>
           </m:r>
           <m:r>
             <m:rPr>
@@ -1650,19 +1576,7 @@
               <w:szCs w:val="28"/>
               <w:lang w:val="en-US"/>
             </w:rPr>
-            <m:t xml:space="preserve">  = </m:t>
-          </m:r>
-          <m:r>
-            <m:rPr>
-              <m:sty m:val="bi"/>
-            </m:rPr>
-            <w:rPr>
-              <w:rFonts w:ascii="Cambria Math" w:eastAsia="Calibri" w:hAnsi="Cambria Math" w:cs="Calibri"/>
-              <w:sz w:val="28"/>
-              <w:szCs w:val="28"/>
-              <w:lang w:val="en-US"/>
-            </w:rPr>
-            <m:t>16.729</m:t>
+            <m:t xml:space="preserve">  = 16.729</m:t>
           </m:r>
           <m:f>
             <m:fPr>
@@ -1688,19 +1602,7 @@
                   <w:szCs w:val="28"/>
                   <w:lang w:val="en-US"/>
                 </w:rPr>
-                <m:t>m</m:t>
-              </m:r>
-              <m:r>
-                <m:rPr>
-                  <m:sty m:val="bi"/>
-                </m:rPr>
-                <w:rPr>
-                  <w:rFonts w:ascii="Cambria Math" w:eastAsia="Calibri" w:hAnsi="Cambria Math" w:cs="Calibri"/>
-                  <w:sz w:val="28"/>
-                  <w:szCs w:val="28"/>
-                  <w:lang w:val="en-US"/>
-                </w:rPr>
-                <m:t>A</m:t>
+                <m:t>mA</m:t>
               </m:r>
             </m:num>
             <m:den>
@@ -1818,6 +1720,7 @@
         <w:rPr>
           <w:rFonts w:ascii="Calibri" w:eastAsia="Calibri" w:hAnsi="Calibri" w:cs="Calibri"/>
           <w:b/>
+          <w:noProof/>
           <w:sz w:val="28"/>
           <w:szCs w:val="28"/>
         </w:rPr>
@@ -1923,6 +1826,7 @@
         <w:rPr>
           <w:rFonts w:ascii="Calibri" w:eastAsia="Calibri" w:hAnsi="Calibri" w:cs="Calibri"/>
           <w:b/>
+          <w:noProof/>
           <w:sz w:val="28"/>
           <w:szCs w:val="28"/>
           <w:lang w:val="en-US"/>
@@ -2039,7 +1943,6 @@
           <w:b/>
           <w:sz w:val="28"/>
           <w:szCs w:val="28"/>
-          <w:lang w:val="en-US"/>
         </w:rPr>
         <w:t>2.5</w:t>
       </w:r>
@@ -2319,6 +2222,7 @@
       <w:r>
         <w:rPr>
           <w:rFonts w:ascii="Calibri" w:eastAsia="Calibri" w:hAnsi="Calibri" w:cs="Calibri"/>
+          <w:noProof/>
           <w:sz w:val="28"/>
           <w:szCs w:val="28"/>
         </w:rPr>
@@ -2505,6 +2409,7 @@
       <w:r>
         <w:rPr>
           <w:rFonts w:ascii="Calibri" w:eastAsia="Calibri" w:hAnsi="Calibri" w:cs="Calibri"/>
+          <w:noProof/>
           <w:sz w:val="28"/>
           <w:szCs w:val="28"/>
         </w:rPr>
@@ -2606,6 +2511,7 @@
       <w:r>
         <w:rPr>
           <w:rFonts w:ascii="Calibri" w:eastAsia="Calibri" w:hAnsi="Calibri" w:cs="Calibri"/>
+          <w:noProof/>
           <w:sz w:val="28"/>
           <w:szCs w:val="28"/>
           <w:lang w:val="en-US"/>
@@ -2678,7 +2584,6 @@
           <w:rFonts w:ascii="Calibri" w:eastAsia="Calibri" w:hAnsi="Calibri" w:cs="Calibri"/>
           <w:sz w:val="28"/>
           <w:szCs w:val="28"/>
-          <w:lang w:val="en-US"/>
         </w:rPr>
         <w:t>8.012</w:t>
       </w:r>
@@ -2695,7 +2600,6 @@
           <w:rFonts w:ascii="Calibri" w:eastAsia="Calibri" w:hAnsi="Calibri" w:cs="Calibri"/>
           <w:sz w:val="28"/>
           <w:szCs w:val="28"/>
-          <w:lang w:val="en-US"/>
         </w:rPr>
         <w:t>7.588</w:t>
       </w:r>
@@ -2998,6 +2902,7 @@
       <w:r>
         <w:rPr>
           <w:rFonts w:ascii="Calibri" w:eastAsia="Calibri" w:hAnsi="Calibri" w:cs="Calibri"/>
+          <w:noProof/>
           <w:sz w:val="28"/>
           <w:szCs w:val="28"/>
         </w:rPr>
@@ -3099,6 +3004,7 @@
       <w:r>
         <w:rPr>
           <w:rFonts w:ascii="Calibri" w:eastAsia="Calibri" w:hAnsi="Calibri" w:cs="Calibri"/>
+          <w:noProof/>
           <w:sz w:val="28"/>
           <w:szCs w:val="28"/>
         </w:rPr>
@@ -3285,6 +3191,7 @@
       <w:r>
         <w:rPr>
           <w:rFonts w:ascii="Calibri" w:eastAsia="Calibri" w:hAnsi="Calibri" w:cs="Calibri"/>
+          <w:noProof/>
           <w:sz w:val="28"/>
           <w:szCs w:val="28"/>
           <w:lang w:val="en-US"/>
@@ -3343,10 +3250,10 @@
           <w:lang w:val="en-US"/>
         </w:rPr>
         <w:drawing>
-          <wp:inline distT="0" distB="0" distL="0" distR="0" wp14:anchorId="73644D24" wp14:editId="6599F5A1">
-            <wp:extent cx="5940425" cy="2626360"/>
+          <wp:inline distT="0" distB="0" distL="0" distR="0" wp14:anchorId="7259D4E1" wp14:editId="6DE52F0D">
+            <wp:extent cx="5940425" cy="2621915"/>
             <wp:effectExtent l="0" t="0" r="0" b="0"/>
-            <wp:docPr id="19" name="Рисунок 19"/>
+            <wp:docPr id="3" name="Рисунок 3"/>
             <wp:cNvGraphicFramePr>
               <a:graphicFrameLocks xmlns:a="http://schemas.openxmlformats.org/drawingml/2006/main" noChangeAspect="1"/>
             </wp:cNvGraphicFramePr>
@@ -3366,7 +3273,7 @@
                   <pic:spPr>
                     <a:xfrm>
                       <a:off x="0" y="0"/>
-                      <a:ext cx="5940425" cy="2626360"/>
+                      <a:ext cx="5940425" cy="2621915"/>
                     </a:xfrm>
                     <a:prstGeom prst="rect">
                       <a:avLst/>
@@ -3409,7 +3316,6 @@
           <w:rFonts w:ascii="Calibri" w:eastAsia="Calibri" w:hAnsi="Calibri" w:cs="Calibri"/>
           <w:sz w:val="28"/>
           <w:szCs w:val="28"/>
-          <w:lang w:val="en-US"/>
         </w:rPr>
         <w:t>1</w:t>
       </w:r>
@@ -3461,7 +3367,6 @@
           <w:rFonts w:ascii="Calibri" w:eastAsia="Calibri" w:hAnsi="Calibri" w:cs="Calibri"/>
           <w:sz w:val="28"/>
           <w:szCs w:val="28"/>
-          <w:lang w:val="en-US"/>
         </w:rPr>
         <w:t>8</w:t>
       </w:r>
@@ -3527,6 +3432,7 @@
       <w:r>
         <w:rPr>
           <w:rFonts w:ascii="Calibri" w:eastAsia="Calibri" w:hAnsi="Calibri" w:cs="Calibri"/>
+          <w:noProof/>
           <w:sz w:val="28"/>
           <w:szCs w:val="28"/>
         </w:rPr>
@@ -3629,6 +3535,7 @@
       <w:r>
         <w:rPr>
           <w:rFonts w:ascii="Calibri" w:eastAsia="Calibri" w:hAnsi="Calibri" w:cs="Calibri"/>
+          <w:noProof/>
           <w:sz w:val="28"/>
           <w:szCs w:val="28"/>
           <w:lang w:val="en-US"/>
@@ -3859,6 +3766,7 @@
       <w:r>
         <w:rPr>
           <w:rFonts w:ascii="Calibri" w:eastAsia="Calibri" w:hAnsi="Calibri" w:cs="Calibri"/>
+          <w:noProof/>
           <w:sz w:val="28"/>
           <w:szCs w:val="28"/>
           <w:lang w:val="en-US"/>
@@ -3961,6 +3869,7 @@
       <w:r>
         <w:rPr>
           <w:rFonts w:ascii="Calibri" w:eastAsia="Calibri" w:hAnsi="Calibri" w:cs="Calibri"/>
+          <w:noProof/>
           <w:sz w:val="28"/>
           <w:szCs w:val="28"/>
         </w:rPr>

</xml_diff>